<commit_message>
Create Document for Questions To Be Explored
</commit_message>
<xml_diff>
--- a/Data Analytics Projects/01_SimplyAuto Project/references/SimplyAuto Project.docx
+++ b/Data Analytics Projects/01_SimplyAuto Project/references/SimplyAuto Project.docx
@@ -32,6 +32,11 @@
     <w:p/>
     <w:p>
       <w:r>
+        <w:t>Which brand has the cheapest gas?</w:t>
+      </w:r>
+    </w:p>
+    <w:p>
+      <w:r>
         <w:t>Does cheaper gas mean worse fuel economy?</w:t>
       </w:r>
     </w:p>
@@ -40,7 +45,11 @@
         <w:t>Is gas cheaper during certain seasons?</w:t>
       </w:r>
     </w:p>
-    <w:p/>
+    <w:p>
+      <w:r>
+        <w:t>Which brand has the best price per mile?</w:t>
+      </w:r>
+    </w:p>
     <w:sectPr>
       <w:pgSz w:w="12240" w:h="15840"/>
       <w:pgMar w:top="1440" w:right="1440" w:bottom="1440" w:left="1440" w:header="720" w:footer="720" w:gutter="0"/>

</xml_diff>